<commit_message>
updated features in readme
</commit_message>
<xml_diff>
--- a/DocumentComparison/UserFiles/Resume - julia allio 2.docx
+++ b/DocumentComparison/UserFiles/Resume - julia allio 2.docx
@@ -1165,6 +1165,30 @@
         <w:t xml:space="preserve"> upon request.</w:t>
       </w:r>
     </w:p>
+    <w:p>
+      <w:pPr>
+        <w:tabs>
+          <w:tab w:val="left" w:pos="2670"/>
+        </w:tabs>
+        <w:spacing w:after="0" w:line="240" w:lineRule="auto"/>
+        <w:rPr>
+          <w:color w:val="000000" w:themeColor="text1"/>
+        </w:rPr>
+      </w:pPr>
+    </w:p>
+    <w:p>
+      <w:pPr>
+        <w:tabs>
+          <w:tab w:val="left" w:pos="2670"/>
+        </w:tabs>
+        <w:spacing w:after="0" w:line="240" w:lineRule="auto"/>
+        <w:rPr>
+          <w:color w:val="000000" w:themeColor="text1"/>
+        </w:rPr>
+      </w:pPr>
+      <w:bookmarkStart w:id="0" w:name="_GoBack"/>
+      <w:bookmarkEnd w:id="0"/>
+    </w:p>
     <w:sectPr>
       <w:footerReference w:type="default" r:id="rId13"/>
       <w:headerReference w:type="first" r:id="rId14"/>
@@ -1669,7 +1693,7 @@
                               <w:sz w:val="18"/>
                               <w:szCs w:val="18"/>
                             </w:rPr>
-                            <w:t>2</w:t>
+                            <w:t>3</w:t>
                           </w:r>
                           <w:r>
                             <w:rPr>
@@ -1733,36 +1757,14 @@
                       </w:sdtPr>
                       <w:sdtEndPr/>
                       <w:sdtContent>
-                        <w:proofErr w:type="spellStart"/>
-                        <w:proofErr w:type="gramStart"/>
                         <w:r>
                           <w:rPr>
                             <w:color w:val="A6A6A6" w:themeColor="background1" w:themeShade="A6"/>
                             <w:sz w:val="18"/>
                             <w:szCs w:val="18"/>
                           </w:rPr>
-                          <w:t>julia</w:t>
+                          <w:t>julia allio</w:t>
                         </w:r>
-                        <w:proofErr w:type="spellEnd"/>
-                        <w:proofErr w:type="gramEnd"/>
-                        <w:r>
-                          <w:rPr>
-                            <w:color w:val="A6A6A6" w:themeColor="background1" w:themeShade="A6"/>
-                            <w:sz w:val="18"/>
-                            <w:szCs w:val="18"/>
-                          </w:rPr>
-                          <w:t xml:space="preserve"> </w:t>
-                        </w:r>
-                        <w:proofErr w:type="spellStart"/>
-                        <w:r>
-                          <w:rPr>
-                            <w:color w:val="A6A6A6" w:themeColor="background1" w:themeShade="A6"/>
-                            <w:sz w:val="18"/>
-                            <w:szCs w:val="18"/>
-                          </w:rPr>
-                          <w:t>allio</w:t>
-                        </w:r>
-                        <w:proofErr w:type="spellEnd"/>
                       </w:sdtContent>
                     </w:sdt>
                     <w:r>
@@ -1814,7 +1816,7 @@
                         <w:sz w:val="18"/>
                         <w:szCs w:val="18"/>
                       </w:rPr>
-                      <w:t>2</w:t>
+                      <w:t>3</w:t>
                     </w:r>
                     <w:r>
                       <w:rPr>
@@ -5255,11 +5257,13 @@
   </w:compat>
   <w:rsids>
     <w:rsidRoot w:val="00AC2DEC"/>
+    <w:rsid w:val="00464901"/>
     <w:rsid w:val="00533BAB"/>
     <w:rsid w:val="005D66DC"/>
     <w:rsid w:val="007E374E"/>
     <w:rsid w:val="00AC2DEC"/>
     <w:rsid w:val="00B75A1B"/>
+    <w:rsid w:val="00E66BAD"/>
   </w:rsids>
   <m:mathPr>
     <m:mathFont m:val="Cambria Math"/>
@@ -6148,7 +6152,7 @@
 </file>
 
 <file path=customXml/itemProps3.xml><?xml version="1.0" encoding="utf-8"?>
-<ds:datastoreItem xmlns:ds="http://schemas.openxmlformats.org/officeDocument/2006/customXml" ds:itemID="{ECB8CF21-466A-4306-9D12-15CDFE1B1AFF}">
+<ds:datastoreItem xmlns:ds="http://schemas.openxmlformats.org/officeDocument/2006/customXml" ds:itemID="{EDF754F3-1732-45D7-B06D-8556FD811936}">
   <ds:schemaRefs>
     <ds:schemaRef ds:uri="http://schemas.openxmlformats.org/officeDocument/2006/bibliography"/>
   </ds:schemaRefs>

</xml_diff>